<commit_message>
Izmene izvršene posle formalne inpekcije
</commit_message>
<xml_diff>
--- a/prva faza/Projektni-zadatak1.1.docx
+++ b/prva faza/Projektni-zadatak1.1.docx
@@ -378,8 +378,10 @@
           <w:color w:val="44546A" w:themeColor="text2"/>
           <w:sz w:val="28"/>
         </w:rPr>
-        <w:t>erzija 1.1</w:t>
-      </w:r>
+        <w:t>erzija 1.2</w:t>
+      </w:r>
+      <w:bookmarkStart w:id="0" w:name="_GoBack"/>
+      <w:bookmarkEnd w:id="0"/>
     </w:p>
     <w:p>
       <w:pPr>
@@ -4273,6 +4275,16 @@
                 <w:lang w:val="sr-Latn-RS"/>
               </w:rPr>
             </w:pPr>
+            <w:r>
+              <w:rPr>
+                <w:rFonts w:ascii="Arial" w:hAnsi="Arial" w:cs="Arial"/>
+                <w:color w:val="44546A" w:themeColor="text2"/>
+                <w:sz w:val="24"/>
+                <w:szCs w:val="24"/>
+                <w:lang w:val="sr-Latn-RS"/>
+              </w:rPr>
+              <w:t>3.5.2018.</w:t>
+            </w:r>
           </w:p>
         </w:tc>
         <w:tc>
@@ -4293,6 +4305,16 @@
                 <w:lang w:val="sr-Latn-RS"/>
               </w:rPr>
             </w:pPr>
+            <w:r>
+              <w:rPr>
+                <w:rFonts w:ascii="Arial" w:hAnsi="Arial" w:cs="Arial"/>
+                <w:color w:val="44546A" w:themeColor="text2"/>
+                <w:sz w:val="24"/>
+                <w:szCs w:val="24"/>
+                <w:lang w:val="sr-Latn-RS"/>
+              </w:rPr>
+              <w:t>1.2</w:t>
+            </w:r>
           </w:p>
         </w:tc>
         <w:tc>
@@ -4313,6 +4335,16 @@
                 <w:lang w:val="sr-Latn-RS"/>
               </w:rPr>
             </w:pPr>
+            <w:r>
+              <w:rPr>
+                <w:rFonts w:ascii="Arial" w:hAnsi="Arial" w:cs="Arial"/>
+                <w:color w:val="44546A" w:themeColor="text2"/>
+                <w:sz w:val="24"/>
+                <w:szCs w:val="24"/>
+                <w:lang w:val="sr-Latn-RS"/>
+              </w:rPr>
+              <w:t>Izmene izvršene posle dostavljenog izveštaja o defektima od strane tima koji je radio formalnu inspekciju</w:t>
+            </w:r>
           </w:p>
         </w:tc>
         <w:tc>
@@ -4333,6 +4365,16 @@
                 <w:lang w:val="sr-Latn-RS"/>
               </w:rPr>
             </w:pPr>
+            <w:r>
+              <w:rPr>
+                <w:rFonts w:ascii="Arial" w:hAnsi="Arial" w:cs="Arial"/>
+                <w:color w:val="44546A" w:themeColor="text2"/>
+                <w:sz w:val="24"/>
+                <w:szCs w:val="24"/>
+                <w:lang w:val="sr-Latn-RS"/>
+              </w:rPr>
+              <w:t>Milica Despotović</w:t>
+            </w:r>
           </w:p>
         </w:tc>
       </w:tr>
@@ -4429,8 +4471,6 @@
           <w:color w:val="44546A" w:themeColor="text2"/>
         </w:rPr>
       </w:pPr>
-      <w:bookmarkStart w:id="0" w:name="_GoBack"/>
-      <w:bookmarkEnd w:id="0"/>
     </w:p>
     <w:p>
       <w:pPr>
@@ -4638,39 +4678,7 @@
           <w:rFonts w:ascii="Arial" w:hAnsi="Arial" w:cs="Arial"/>
           <w:color w:val="44546A" w:themeColor="text2"/>
         </w:rPr>
-        <w:t xml:space="preserve">Projekat je deo praktične nastave </w:t>
-      </w:r>
-      <w:proofErr w:type="gramStart"/>
-      <w:r>
-        <w:rPr>
-          <w:rFonts w:ascii="Arial" w:hAnsi="Arial" w:cs="Arial"/>
-          <w:color w:val="44546A" w:themeColor="text2"/>
-        </w:rPr>
-        <w:t>na</w:t>
-      </w:r>
-      <w:proofErr w:type="gramEnd"/>
-      <w:r>
-        <w:rPr>
-          <w:rFonts w:ascii="Arial" w:hAnsi="Arial" w:cs="Arial"/>
-          <w:color w:val="44546A" w:themeColor="text2"/>
-        </w:rPr>
-        <w:t xml:space="preserve"> predmetu Principi softverskog inženjerstva, sa ciljem ilustracije organizovanja aktivnosti na jednom realnom softverskom projektu. Namenjen je prvenstveno korisnicima koji su ljubitelji serija kako bi mogli da vode evidenciju o svim odgledanim serijama (epizodama i sezonama serije) i kako bi blagovremeno bili obavešteni o izlasku novih. Ovaj sistem omogućava brži izbor serije </w:t>
-      </w:r>
-      <w:proofErr w:type="gramStart"/>
-      <w:r>
-        <w:rPr>
-          <w:rFonts w:ascii="Arial" w:hAnsi="Arial" w:cs="Arial"/>
-          <w:color w:val="44546A" w:themeColor="text2"/>
-        </w:rPr>
-        <w:t>na</w:t>
-      </w:r>
-      <w:proofErr w:type="gramEnd"/>
-      <w:r>
-        <w:rPr>
-          <w:rFonts w:ascii="Arial" w:hAnsi="Arial" w:cs="Arial"/>
-          <w:color w:val="44546A" w:themeColor="text2"/>
-        </w:rPr>
-        <w:t xml:space="preserve"> osnovu sugestija drugih korisnika kao i na osnovu istorije gledanja korisnika.</w:t>
+        <w:t>Projekat je deo praktične nastave na predmetu Principi softverskog inženjerstva, sa ciljem ilustracije organizovanja aktivnosti na jednom realnom softverskom projektu. Namenjen je prvenstveno korisnicima koji su ljubitelji serija kako bi mogli da vode evidenciju o svim odgledanim serijama (epizodama i sezonama serije) i kako bi blagovremeno bili obavešteni o izlasku novih. Ovaj sistem omogućava brži izbor serije na osnovu sugestija drugih korisnika kao i na osnovu istorije gledanja korisnika.</w:t>
       </w:r>
     </w:p>
     <w:p>
@@ -4909,23 +4917,7 @@
           <w:rFonts w:ascii="Arial" w:hAnsi="Arial" w:cs="Arial"/>
           <w:color w:val="44546A" w:themeColor="text2"/>
         </w:rPr>
-        <w:t xml:space="preserve">Tehnologije koje </w:t>
-      </w:r>
-      <w:proofErr w:type="gramStart"/>
-      <w:r>
-        <w:rPr>
-          <w:rFonts w:ascii="Arial" w:hAnsi="Arial" w:cs="Arial"/>
-          <w:color w:val="44546A" w:themeColor="text2"/>
-        </w:rPr>
-        <w:t>će</w:t>
-      </w:r>
-      <w:proofErr w:type="gramEnd"/>
-      <w:r>
-        <w:rPr>
-          <w:rFonts w:ascii="Arial" w:hAnsi="Arial" w:cs="Arial"/>
-          <w:color w:val="44546A" w:themeColor="text2"/>
-        </w:rPr>
-        <w:t xml:space="preserve"> se koristiti pri izradi projekta su:</w:t>
+        <w:t>Tehnologije koje će se koristiti pri izradi projekta su:</w:t>
       </w:r>
     </w:p>
     <w:p>
@@ -4940,21 +4932,12 @@
           <w:color w:val="44546A" w:themeColor="text2"/>
         </w:rPr>
       </w:pPr>
-      <w:proofErr w:type="gramStart"/>
-      <w:r>
-        <w:rPr>
-          <w:rFonts w:ascii="Arial" w:hAnsi="Arial" w:cs="Arial"/>
-          <w:color w:val="44546A" w:themeColor="text2"/>
-        </w:rPr>
-        <w:t>za</w:t>
-      </w:r>
-      <w:proofErr w:type="gramEnd"/>
-      <w:r>
-        <w:rPr>
-          <w:rFonts w:ascii="Arial" w:hAnsi="Arial" w:cs="Arial"/>
-          <w:color w:val="44546A" w:themeColor="text2"/>
-        </w:rPr>
-        <w:t xml:space="preserve"> frontend će se koristiti HTML5, CSS3, AJAX, Javascript.</w:t>
+      <w:r>
+        <w:rPr>
+          <w:rFonts w:ascii="Arial" w:hAnsi="Arial" w:cs="Arial"/>
+          <w:color w:val="44546A" w:themeColor="text2"/>
+        </w:rPr>
+        <w:t>za frontend će se koristiti HTML5, CSS3, AJAX, Javascript.</w:t>
       </w:r>
     </w:p>
     <w:p>
@@ -4969,21 +4952,12 @@
           <w:color w:val="44546A" w:themeColor="text2"/>
         </w:rPr>
       </w:pPr>
-      <w:proofErr w:type="gramStart"/>
-      <w:r>
-        <w:rPr>
-          <w:rFonts w:ascii="Arial" w:hAnsi="Arial" w:cs="Arial"/>
-          <w:color w:val="44546A" w:themeColor="text2"/>
-        </w:rPr>
-        <w:t>za</w:t>
-      </w:r>
-      <w:proofErr w:type="gramEnd"/>
-      <w:r>
-        <w:rPr>
-          <w:rFonts w:ascii="Arial" w:hAnsi="Arial" w:cs="Arial"/>
-          <w:color w:val="44546A" w:themeColor="text2"/>
-        </w:rPr>
-        <w:t xml:space="preserve"> backend će se koristiti PHP na serverskoj </w:t>
+      <w:r>
+        <w:rPr>
+          <w:rFonts w:ascii="Arial" w:hAnsi="Arial" w:cs="Arial"/>
+          <w:color w:val="44546A" w:themeColor="text2"/>
+        </w:rPr>
+        <w:t xml:space="preserve">za backend će se koristiti PHP na serverskoj </w:t>
       </w:r>
       <w:r>
         <w:rPr>
@@ -5047,7 +5021,6 @@
         <w:rPr>
           <w:rFonts w:ascii="Arial" w:hAnsi="Arial" w:cs="Arial"/>
         </w:rPr>
-        <w:lastRenderedPageBreak/>
         <w:t>Opis problema</w:t>
       </w:r>
       <w:bookmarkEnd w:id="6"/>
@@ -5102,23 +5075,7 @@
           <w:rFonts w:ascii="Arial" w:hAnsi="Arial" w:cs="Arial"/>
           <w:color w:val="44546A" w:themeColor="text2"/>
         </w:rPr>
-        <w:t xml:space="preserve">Osnovna ideja je proizašla po ugledu </w:t>
-      </w:r>
-      <w:proofErr w:type="gramStart"/>
-      <w:r>
-        <w:rPr>
-          <w:rFonts w:ascii="Arial" w:hAnsi="Arial" w:cs="Arial"/>
-          <w:color w:val="44546A" w:themeColor="text2"/>
-        </w:rPr>
-        <w:t>na</w:t>
-      </w:r>
-      <w:proofErr w:type="gramEnd"/>
-      <w:r>
-        <w:rPr>
-          <w:rFonts w:ascii="Arial" w:hAnsi="Arial" w:cs="Arial"/>
-          <w:color w:val="44546A" w:themeColor="text2"/>
-        </w:rPr>
-        <w:t xml:space="preserve"> jednu od najpopularnijih aplikacija današnjice koja pruža informacije vezane za filmove i serije. Kao dugogodišnji korisnici aplikacije uočili smo nedostatak aplikacije kada su u pitanju serije. Naime, gorenavedena aplikacija ne pruža </w:t>
+        <w:t xml:space="preserve">Osnovna ideja je proizašla po ugledu na jednu od najpopularnijih aplikacija današnjice koja pruža informacije vezane za filmove i serije. Kao dugogodišnji korisnici aplikacije uočili smo nedostatak aplikacije kada su u pitanju serije. Naime, gorenavedena aplikacija ne pruža </w:t>
       </w:r>
       <w:r>
         <w:rPr>
@@ -5132,23 +5089,7 @@
           <w:rFonts w:ascii="Arial" w:hAnsi="Arial" w:cs="Arial"/>
           <w:color w:val="44546A" w:themeColor="text2"/>
         </w:rPr>
-        <w:t xml:space="preserve">može označiti kao odgledana, odnosno ne mogu se arhivirati. Takođe, aplikacija ima previše suvišnih detalja za korisnike koje zanimaju samo osnovne informacije vezane za neku seriju (komentari, ocena, imena glumačke ekipe, kratak opis, a ne statistički podaci). Upravo iz ovih razloga odlučili smo da napravimo sistem koji </w:t>
-      </w:r>
-      <w:proofErr w:type="gramStart"/>
-      <w:r>
-        <w:rPr>
-          <w:rFonts w:ascii="Arial" w:hAnsi="Arial" w:cs="Arial"/>
-          <w:color w:val="44546A" w:themeColor="text2"/>
-        </w:rPr>
-        <w:t>će</w:t>
-      </w:r>
-      <w:proofErr w:type="gramEnd"/>
-      <w:r>
-        <w:rPr>
-          <w:rFonts w:ascii="Arial" w:hAnsi="Arial" w:cs="Arial"/>
-          <w:color w:val="44546A" w:themeColor="text2"/>
-        </w:rPr>
-        <w:t xml:space="preserve"> korisnicima pružiti osnovne informacije u vezi sa željenom serijom, asistirati im pri izboru i arhivirati odgledane epizode serija. </w:t>
+        <w:t xml:space="preserve">može označiti kao odgledana, odnosno ne mogu se arhivirati. Takođe, aplikacija ima previše suvišnih detalja za korisnike koje zanimaju samo osnovne informacije vezane za neku seriju (komentari, ocena, imena glumačke ekipe, kratak opis, a ne statistički podaci). Upravo iz ovih razloga odlučili smo da napravimo sistem koji će korisnicima pružiti osnovne informacije u vezi sa željenom serijom, asistirati im pri izboru i arhivirati odgledane epizode serija. </w:t>
       </w:r>
     </w:p>
     <w:p>
@@ -5209,23 +5150,7 @@
           <w:rFonts w:ascii="Arial" w:hAnsi="Arial" w:cs="Arial"/>
           <w:color w:val="44546A" w:themeColor="text2"/>
         </w:rPr>
-        <w:t xml:space="preserve">Razlikujemo tri kategorije korisnika: administratori, registrovani korisnici i neregistrovani korisnici (gosti). Svaka </w:t>
-      </w:r>
-      <w:proofErr w:type="gramStart"/>
-      <w:r>
-        <w:rPr>
-          <w:rFonts w:ascii="Arial" w:hAnsi="Arial" w:cs="Arial"/>
-          <w:color w:val="44546A" w:themeColor="text2"/>
-        </w:rPr>
-        <w:t>od</w:t>
-      </w:r>
-      <w:proofErr w:type="gramEnd"/>
-      <w:r>
-        <w:rPr>
-          <w:rFonts w:ascii="Arial" w:hAnsi="Arial" w:cs="Arial"/>
-          <w:color w:val="44546A" w:themeColor="text2"/>
-        </w:rPr>
-        <w:t xml:space="preserve"> kategorija ima određene funkcionalnosti koje može da koristi, gde svaka niža kategorija ima podskup funkcionalnosti više kategorije o čemu će posebno biti reči u nastavku. </w:t>
+        <w:t xml:space="preserve">Razlikujemo tri kategorije korisnika: administratori, registrovani korisnici i neregistrovani korisnici (gosti). Svaka od kategorija ima određene funkcionalnosti koje može da koristi, gde svaka niža kategorija ima podskup funkcionalnosti više kategorije o čemu će posebno biti reči u nastavku. </w:t>
       </w:r>
     </w:p>
     <w:p>
@@ -5291,23 +5216,7 @@
           <w:rFonts w:ascii="Arial" w:hAnsi="Arial" w:cs="Arial"/>
           <w:color w:val="44546A" w:themeColor="text2"/>
         </w:rPr>
-        <w:t xml:space="preserve">kao i da spreči zloupotrebu sistema. Njegove obaveze </w:t>
-      </w:r>
-      <w:proofErr w:type="gramStart"/>
-      <w:r>
-        <w:rPr>
-          <w:rFonts w:ascii="Arial" w:hAnsi="Arial" w:cs="Arial"/>
-          <w:color w:val="44546A" w:themeColor="text2"/>
-        </w:rPr>
-        <w:t>su :</w:t>
-      </w:r>
-      <w:proofErr w:type="gramEnd"/>
-      <w:r>
-        <w:rPr>
-          <w:rFonts w:ascii="Arial" w:hAnsi="Arial" w:cs="Arial"/>
-          <w:color w:val="44546A" w:themeColor="text2"/>
-        </w:rPr>
-        <w:t xml:space="preserve">  </w:t>
+        <w:t xml:space="preserve">kao i da spreči zloupotrebu sistema. Njegove obaveze su :  </w:t>
       </w:r>
     </w:p>
     <w:p>
@@ -5367,23 +5276,7 @@
           <w:rFonts w:ascii="Arial" w:hAnsi="Arial" w:cs="Arial"/>
           <w:color w:val="44546A" w:themeColor="text2"/>
         </w:rPr>
-        <w:t xml:space="preserve">Dodavanje novih epizoda </w:t>
-      </w:r>
-      <w:proofErr w:type="gramStart"/>
-      <w:r>
-        <w:rPr>
-          <w:rFonts w:ascii="Arial" w:hAnsi="Arial" w:cs="Arial"/>
-          <w:color w:val="44546A" w:themeColor="text2"/>
-        </w:rPr>
-        <w:t>ili</w:t>
-      </w:r>
-      <w:proofErr w:type="gramEnd"/>
-      <w:r>
-        <w:rPr>
-          <w:rFonts w:ascii="Arial" w:hAnsi="Arial" w:cs="Arial"/>
-          <w:color w:val="44546A" w:themeColor="text2"/>
-        </w:rPr>
-        <w:t xml:space="preserve"> čitavih sezona, </w:t>
+        <w:t xml:space="preserve">Dodavanje novih epizoda ili čitavih sezona, </w:t>
       </w:r>
       <w:r>
         <w:rPr>
@@ -5458,23 +5351,7 @@
           <w:rFonts w:ascii="Arial" w:hAnsi="Arial" w:cs="Arial"/>
           <w:color w:val="44546A" w:themeColor="text2"/>
         </w:rPr>
-        <w:t xml:space="preserve">Sakrivanje komentara korisnika </w:t>
-      </w:r>
-      <w:proofErr w:type="gramStart"/>
-      <w:r>
-        <w:rPr>
-          <w:rFonts w:ascii="Arial" w:hAnsi="Arial" w:cs="Arial"/>
-          <w:color w:val="44546A" w:themeColor="text2"/>
-        </w:rPr>
-        <w:t>sa</w:t>
-      </w:r>
-      <w:proofErr w:type="gramEnd"/>
-      <w:r>
-        <w:rPr>
-          <w:rFonts w:ascii="Arial" w:hAnsi="Arial" w:cs="Arial"/>
-          <w:color w:val="44546A" w:themeColor="text2"/>
-        </w:rPr>
-        <w:t xml:space="preserve"> obaveštenjem za ostale uz mogućnost prikazivanja ukoliko korisnik koji čita t</w:t>
+        <w:t>Sakrivanje komentara korisnika sa obaveštenjem za ostale uz mogućnost prikazivanja ukoliko korisnik koji čita t</w:t>
       </w:r>
       <w:r>
         <w:rPr>
@@ -5532,7 +5409,6 @@
         <w:rPr>
           <w:rFonts w:ascii="Arial" w:hAnsi="Arial" w:cs="Arial"/>
         </w:rPr>
-        <w:lastRenderedPageBreak/>
         <w:t>Registrovani korisnik</w:t>
       </w:r>
       <w:bookmarkEnd w:id="10"/>
@@ -5597,23 +5473,7 @@
           <w:rFonts w:ascii="Arial" w:hAnsi="Arial" w:cs="Arial"/>
           <w:color w:val="44546A" w:themeColor="text2"/>
         </w:rPr>
-        <w:t xml:space="preserve">Ažuriranje informacija </w:t>
-      </w:r>
-      <w:proofErr w:type="gramStart"/>
-      <w:r>
-        <w:rPr>
-          <w:rFonts w:ascii="Arial" w:hAnsi="Arial" w:cs="Arial"/>
-          <w:color w:val="44546A" w:themeColor="text2"/>
-        </w:rPr>
-        <w:t>na</w:t>
-      </w:r>
-      <w:proofErr w:type="gramEnd"/>
-      <w:r>
-        <w:rPr>
-          <w:rFonts w:ascii="Arial" w:hAnsi="Arial" w:cs="Arial"/>
-          <w:color w:val="44546A" w:themeColor="text2"/>
-        </w:rPr>
-        <w:t xml:space="preserve"> svom profilu (opšte informacije o samom korisniku).</w:t>
+        <w:t>Ažuriranje informacija na svom profilu (opšte informacije o samom korisniku).</w:t>
       </w:r>
     </w:p>
     <w:p>
@@ -5722,30 +5582,14 @@
           <w:rFonts w:ascii="Arial" w:hAnsi="Arial" w:cs="Arial"/>
           <w:color w:val="44546A" w:themeColor="text2"/>
         </w:rPr>
-        <w:t xml:space="preserve">ije kao i </w:t>
-      </w:r>
-      <w:proofErr w:type="gramStart"/>
-      <w:r>
-        <w:rPr>
-          <w:rFonts w:ascii="Arial" w:hAnsi="Arial" w:cs="Arial"/>
-          <w:color w:val="44546A" w:themeColor="text2"/>
-        </w:rPr>
-        <w:t xml:space="preserve">uklanjanje </w:t>
-      </w:r>
-      <w:r>
-        <w:rPr>
-          <w:rFonts w:ascii="Arial" w:hAnsi="Arial" w:cs="Arial"/>
-          <w:color w:val="44546A" w:themeColor="text2"/>
-        </w:rPr>
-        <w:t xml:space="preserve"> ocene</w:t>
-      </w:r>
-      <w:proofErr w:type="gramEnd"/>
-      <w:r>
-        <w:rPr>
-          <w:rFonts w:ascii="Arial" w:hAnsi="Arial" w:cs="Arial"/>
-          <w:color w:val="44546A" w:themeColor="text2"/>
-        </w:rPr>
-        <w:t>.</w:t>
+        <w:t xml:space="preserve">ije kao i uklanjanje </w:t>
+      </w:r>
+      <w:r>
+        <w:rPr>
+          <w:rFonts w:ascii="Arial" w:hAnsi="Arial" w:cs="Arial"/>
+          <w:color w:val="44546A" w:themeColor="text2"/>
+        </w:rPr>
+        <w:t xml:space="preserve"> ocene.</w:t>
       </w:r>
     </w:p>
     <w:p>
@@ -5912,23 +5756,7 @@
           <w:rFonts w:ascii="Arial" w:hAnsi="Arial" w:cs="Arial"/>
           <w:color w:val="44546A" w:themeColor="text2"/>
         </w:rPr>
-        <w:t xml:space="preserve">Gledanje ocena kao i čitanje komentara vezanih za epizodu, sezonu </w:t>
-      </w:r>
-      <w:proofErr w:type="gramStart"/>
-      <w:r>
-        <w:rPr>
-          <w:rFonts w:ascii="Arial" w:hAnsi="Arial" w:cs="Arial"/>
-          <w:color w:val="44546A" w:themeColor="text2"/>
-        </w:rPr>
-        <w:t>ili</w:t>
-      </w:r>
-      <w:proofErr w:type="gramEnd"/>
-      <w:r>
-        <w:rPr>
-          <w:rFonts w:ascii="Arial" w:hAnsi="Arial" w:cs="Arial"/>
-          <w:color w:val="44546A" w:themeColor="text2"/>
-        </w:rPr>
-        <w:t xml:space="preserve"> celu seriju.</w:t>
+        <w:t>Gledanje ocena kao i čitanje komentara vezanih za epizodu, sezonu ili celu seriju.</w:t>
       </w:r>
     </w:p>
     <w:p>
@@ -6035,101 +5863,37 @@
           <w:rFonts w:ascii="Arial" w:hAnsi="Arial" w:cs="Arial"/>
           <w:color w:val="44546A" w:themeColor="text2"/>
         </w:rPr>
-        <w:t xml:space="preserve">Što se tiče same arhitekture sistema, naše uopšteno viđenje je </w:t>
-      </w:r>
-      <w:proofErr w:type="gramStart"/>
-      <w:r>
-        <w:rPr>
-          <w:rFonts w:ascii="Arial" w:hAnsi="Arial" w:cs="Arial"/>
-          <w:color w:val="44546A" w:themeColor="text2"/>
-        </w:rPr>
-        <w:t>sledeće :</w:t>
-      </w:r>
-      <w:proofErr w:type="gramEnd"/>
-      <w:r>
-        <w:rPr>
-          <w:rFonts w:ascii="Arial" w:hAnsi="Arial" w:cs="Arial"/>
-          <w:color w:val="44546A" w:themeColor="text2"/>
-        </w:rPr>
-        <w:t xml:space="preserve"> </w:t>
-      </w:r>
-    </w:p>
-    <w:p>
-      <w:pPr>
-        <w:rPr>
-          <w:rFonts w:ascii="Arial" w:hAnsi="Arial" w:cs="Arial"/>
-          <w:color w:val="44546A" w:themeColor="text2"/>
-        </w:rPr>
-      </w:pPr>
-      <w:r>
-        <w:rPr>
-          <w:rFonts w:ascii="Arial" w:hAnsi="Arial" w:cs="Arial"/>
-          <w:color w:val="44546A" w:themeColor="text2"/>
-        </w:rPr>
-        <w:t xml:space="preserve">Pod sistemom se podrazumeva web aplikacija, koja je na serverskoj strani realizovana preko PHP tehnologije i preko koje bi se obavljala interakcija sa korisnicima, kao </w:t>
-      </w:r>
-      <w:proofErr w:type="gramStart"/>
-      <w:r>
-        <w:rPr>
-          <w:rFonts w:ascii="Arial" w:hAnsi="Arial" w:cs="Arial"/>
-          <w:color w:val="44546A" w:themeColor="text2"/>
-        </w:rPr>
-        <w:t>i  MySQL</w:t>
-      </w:r>
-      <w:proofErr w:type="gramEnd"/>
-      <w:r>
-        <w:rPr>
-          <w:rFonts w:ascii="Arial" w:hAnsi="Arial" w:cs="Arial"/>
-          <w:color w:val="44546A" w:themeColor="text2"/>
-        </w:rPr>
-        <w:t xml:space="preserve"> baze podataka koja bi čuvala potrebne informacije. Sama web aplikacija razlikuje tri vrste pristupa o kojima je u prethodnom poglavlju bilo </w:t>
-      </w:r>
-      <w:proofErr w:type="gramStart"/>
-      <w:r>
-        <w:rPr>
-          <w:rFonts w:ascii="Arial" w:hAnsi="Arial" w:cs="Arial"/>
-          <w:color w:val="44546A" w:themeColor="text2"/>
-        </w:rPr>
-        <w:t>reči :</w:t>
-      </w:r>
-      <w:proofErr w:type="gramEnd"/>
-      <w:r>
-        <w:rPr>
-          <w:rFonts w:ascii="Arial" w:hAnsi="Arial" w:cs="Arial"/>
-          <w:color w:val="44546A" w:themeColor="text2"/>
-        </w:rPr>
-        <w:t xml:space="preserve"> pristup kao administrator, registrovani korisnik ili neregistrovani korisnik.</w:t>
-      </w:r>
-    </w:p>
-    <w:p>
-      <w:pPr>
-        <w:rPr>
-          <w:rFonts w:ascii="Arial" w:hAnsi="Arial" w:cs="Arial"/>
-          <w:color w:val="44546A" w:themeColor="text2"/>
-        </w:rPr>
-      </w:pPr>
-      <w:r>
-        <w:rPr>
-          <w:rFonts w:ascii="Arial" w:hAnsi="Arial" w:cs="Arial"/>
-          <w:color w:val="44546A" w:themeColor="text2"/>
-        </w:rPr>
-        <w:t xml:space="preserve">Svaki </w:t>
-      </w:r>
-      <w:proofErr w:type="gramStart"/>
-      <w:r>
-        <w:rPr>
-          <w:rFonts w:ascii="Arial" w:hAnsi="Arial" w:cs="Arial"/>
-          <w:color w:val="44546A" w:themeColor="text2"/>
-        </w:rPr>
-        <w:t>od</w:t>
-      </w:r>
-      <w:proofErr w:type="gramEnd"/>
-      <w:r>
-        <w:rPr>
-          <w:rFonts w:ascii="Arial" w:hAnsi="Arial" w:cs="Arial"/>
-          <w:color w:val="44546A" w:themeColor="text2"/>
-        </w:rPr>
-        <w:t xml:space="preserve"> korisnika ima svoja prava pristupa i funkcionalnosti, a u samoj bazi podataka se čuvaju informacije o korisnicima sajta, njihova korisnička imena, šifre, kao i drugi podaci relevantni za određene tipove korisnika. U bazi se takođe čuvaju informacije o </w:t>
+        <w:t xml:space="preserve">Što se tiče same arhitekture sistema, naše uopšteno viđenje je sledeće : </w:t>
+      </w:r>
+    </w:p>
+    <w:p>
+      <w:pPr>
+        <w:rPr>
+          <w:rFonts w:ascii="Arial" w:hAnsi="Arial" w:cs="Arial"/>
+          <w:color w:val="44546A" w:themeColor="text2"/>
+        </w:rPr>
+      </w:pPr>
+      <w:r>
+        <w:rPr>
+          <w:rFonts w:ascii="Arial" w:hAnsi="Arial" w:cs="Arial"/>
+          <w:color w:val="44546A" w:themeColor="text2"/>
+        </w:rPr>
+        <w:t>Pod sistemom se podrazumeva web aplikacija, koja je na serverskoj strani realizovana preko PHP tehnologije i preko koje bi se obavljala interakcija sa korisnicima, kao i  MySQL baze podataka koja bi čuvala potrebne informacije. Sama web aplikacija razlikuje tri vrste pristupa o kojima je u prethodnom poglavlju bilo reči : pristup kao administrator, registrovani korisnik ili neregistrovani korisnik.</w:t>
+      </w:r>
+    </w:p>
+    <w:p>
+      <w:pPr>
+        <w:rPr>
+          <w:rFonts w:ascii="Arial" w:hAnsi="Arial" w:cs="Arial"/>
+          <w:color w:val="44546A" w:themeColor="text2"/>
+        </w:rPr>
+      </w:pPr>
+      <w:r>
+        <w:rPr>
+          <w:rFonts w:ascii="Arial" w:hAnsi="Arial" w:cs="Arial"/>
+          <w:color w:val="44546A" w:themeColor="text2"/>
+        </w:rPr>
+        <w:t xml:space="preserve">Svaki od korisnika ima svoja prava pristupa i funkcionalnosti, a u samoj bazi podataka se čuvaju informacije o korisnicima sajta, njihova korisnička imena, šifre, kao i drugi </w:t>
       </w:r>
       <w:r>
         <w:rPr>
@@ -6137,23 +5901,7 @@
           <w:color w:val="44546A" w:themeColor="text2"/>
         </w:rPr>
         <w:lastRenderedPageBreak/>
-        <w:t xml:space="preserve">epizodama, sezonama kao i celim serijama koje </w:t>
-      </w:r>
-      <w:proofErr w:type="gramStart"/>
-      <w:r>
-        <w:rPr>
-          <w:rFonts w:ascii="Arial" w:hAnsi="Arial" w:cs="Arial"/>
-          <w:color w:val="44546A" w:themeColor="text2"/>
-        </w:rPr>
-        <w:t>će</w:t>
-      </w:r>
-      <w:proofErr w:type="gramEnd"/>
-      <w:r>
-        <w:rPr>
-          <w:rFonts w:ascii="Arial" w:hAnsi="Arial" w:cs="Arial"/>
-          <w:color w:val="44546A" w:themeColor="text2"/>
-        </w:rPr>
-        <w:t xml:space="preserve"> biti na raspolaganju korisnicima sistema.</w:t>
+        <w:t>podaci relevantni za određene tipove korisnika. U bazi se takođe čuvaju informacije o epizodama, sezonama kao i celim serijama koje će biti na raspolaganju korisnicima sistema.</w:t>
       </w:r>
     </w:p>
     <w:p>
@@ -6289,23 +6037,13 @@
                 <w:color w:val="44546A" w:themeColor="text2"/>
               </w:rPr>
             </w:pPr>
-            <w:proofErr w:type="gramStart"/>
             <w:r>
               <w:rPr>
                 <w:rFonts w:ascii="Arial" w:hAnsi="Arial" w:cs="Arial"/>
                 <w:b w:val="0"/>
                 <w:color w:val="44546A" w:themeColor="text2"/>
               </w:rPr>
-              <w:t>sistemu</w:t>
-            </w:r>
-            <w:proofErr w:type="gramEnd"/>
-            <w:r>
-              <w:rPr>
-                <w:rFonts w:ascii="Arial" w:hAnsi="Arial" w:cs="Arial"/>
-                <w:b w:val="0"/>
-                <w:color w:val="44546A" w:themeColor="text2"/>
-              </w:rPr>
-              <w:t xml:space="preserve"> od strane korisnika.</w:t>
+              <w:t>sistemu od strane korisnika.</w:t>
             </w:r>
           </w:p>
         </w:tc>
@@ -6566,29 +6304,15 @@
         <w:rPr>
           <w:rFonts w:ascii="Arial" w:hAnsi="Arial" w:cs="Arial"/>
         </w:rPr>
+        <w:t xml:space="preserve"> na sistem</w:t>
+      </w:r>
+      <w:bookmarkEnd w:id="16"/>
+      <w:r>
+        <w:rPr>
+          <w:rFonts w:ascii="Arial" w:hAnsi="Arial" w:cs="Arial"/>
+        </w:rPr>
         <w:t xml:space="preserve"> </w:t>
       </w:r>
-      <w:proofErr w:type="gramStart"/>
-      <w:r>
-        <w:rPr>
-          <w:rFonts w:ascii="Arial" w:hAnsi="Arial" w:cs="Arial"/>
-        </w:rPr>
-        <w:t>na</w:t>
-      </w:r>
-      <w:proofErr w:type="gramEnd"/>
-      <w:r>
-        <w:rPr>
-          <w:rFonts w:ascii="Arial" w:hAnsi="Arial" w:cs="Arial"/>
-        </w:rPr>
-        <w:t xml:space="preserve"> sistem</w:t>
-      </w:r>
-      <w:bookmarkEnd w:id="16"/>
-      <w:r>
-        <w:rPr>
-          <w:rFonts w:ascii="Arial" w:hAnsi="Arial" w:cs="Arial"/>
-        </w:rPr>
-        <w:t xml:space="preserve"> </w:t>
-      </w:r>
     </w:p>
     <w:p>
       <w:pPr>
@@ -6603,23 +6327,7 @@
           <w:rFonts w:ascii="Arial" w:hAnsi="Arial" w:cs="Arial"/>
           <w:color w:val="44546A" w:themeColor="text2"/>
         </w:rPr>
-        <w:t xml:space="preserve">Ukoliko korisnik </w:t>
-      </w:r>
-      <w:proofErr w:type="gramStart"/>
-      <w:r>
-        <w:rPr>
-          <w:rFonts w:ascii="Arial" w:hAnsi="Arial" w:cs="Arial"/>
-          <w:color w:val="44546A" w:themeColor="text2"/>
-        </w:rPr>
-        <w:t>nema</w:t>
-      </w:r>
-      <w:proofErr w:type="gramEnd"/>
-      <w:r>
-        <w:rPr>
-          <w:rFonts w:ascii="Arial" w:hAnsi="Arial" w:cs="Arial"/>
-          <w:color w:val="44546A" w:themeColor="text2"/>
-        </w:rPr>
-        <w:t xml:space="preserve"> otvoren nalog, može da se registruje popunjavanjem odgovarajućih formi, na osnovu kojih će nadalje pristupati sistemu. </w:t>
+        <w:t xml:space="preserve">Ukoliko korisnik nema otvoren nalog, može da se registruje popunjavanjem odgovarajućih formi, na osnovu kojih će nadalje pristupati sistemu. </w:t>
       </w:r>
     </w:p>
     <w:p>
@@ -6640,21 +6348,7 @@
         <w:rPr>
           <w:rFonts w:ascii="Arial" w:hAnsi="Arial" w:cs="Arial"/>
         </w:rPr>
-        <w:t xml:space="preserve">Prijava </w:t>
-      </w:r>
-      <w:proofErr w:type="gramStart"/>
-      <w:r>
-        <w:rPr>
-          <w:rFonts w:ascii="Arial" w:hAnsi="Arial" w:cs="Arial"/>
-        </w:rPr>
-        <w:t>na</w:t>
-      </w:r>
-      <w:proofErr w:type="gramEnd"/>
-      <w:r>
-        <w:rPr>
-          <w:rFonts w:ascii="Arial" w:hAnsi="Arial" w:cs="Arial"/>
-        </w:rPr>
-        <w:t xml:space="preserve"> </w:t>
+        <w:t xml:space="preserve">Prijava na </w:t>
       </w:r>
       <w:r>
         <w:rPr>
@@ -6683,23 +6377,7 @@
           <w:rFonts w:ascii="Arial" w:hAnsi="Arial" w:cs="Arial"/>
           <w:color w:val="44546A" w:themeColor="text2"/>
         </w:rPr>
-        <w:t xml:space="preserve">Registrovani korisnici, kao i administratori mogu se prijavljivati </w:t>
-      </w:r>
-      <w:proofErr w:type="gramStart"/>
-      <w:r>
-        <w:rPr>
-          <w:rFonts w:ascii="Arial" w:hAnsi="Arial" w:cs="Arial"/>
-          <w:color w:val="44546A" w:themeColor="text2"/>
-        </w:rPr>
-        <w:t>na</w:t>
-      </w:r>
-      <w:proofErr w:type="gramEnd"/>
-      <w:r>
-        <w:rPr>
-          <w:rFonts w:ascii="Arial" w:hAnsi="Arial" w:cs="Arial"/>
-          <w:color w:val="44546A" w:themeColor="text2"/>
-        </w:rPr>
-        <w:t xml:space="preserve"> sistem unosom korisničkom imena i šifre. Korisničko ime i odgovarajuća šifra moraju da postoje u bazi podataka kako bi prijavljivanje bilo uspešno.</w:t>
+        <w:t>Registrovani korisnici, kao i administratori mogu se prijavljivati na sistem unosom korisničkom imena i šifre. Korisničko ime i odgovarajuća šifra moraju da postoje u bazi podataka kako bi prijavljivanje bilo uspešno.</w:t>
       </w:r>
     </w:p>
     <w:p>
@@ -6719,6 +6397,7 @@
         <w:rPr>
           <w:rFonts w:ascii="Arial" w:hAnsi="Arial" w:cs="Arial"/>
         </w:rPr>
+        <w:lastRenderedPageBreak/>
         <w:t>Uklanjanje naloga</w:t>
       </w:r>
       <w:bookmarkEnd w:id="18"/>
@@ -6743,7 +6422,6 @@
           <w:rFonts w:ascii="Arial" w:hAnsi="Arial" w:cs="Arial"/>
           <w:color w:val="44546A" w:themeColor="text2"/>
         </w:rPr>
-        <w:lastRenderedPageBreak/>
         <w:t>U slučaju neprimerenog ponašanja (kršenja pravila sajta), administrator može da ukloni nalog bilo kog korisnika. Takođe, korisnik svoj nalog može da ukloni u bilo kom trenutku.</w:t>
       </w:r>
     </w:p>
@@ -6796,7 +6474,14 @@
           <w:rFonts w:ascii="Arial" w:hAnsi="Arial" w:cs="Arial"/>
           <w:color w:val="44546A" w:themeColor="text2"/>
         </w:rPr>
-        <w:t>Proizvoljni registrovani korisnici mogu biti proglašeni administratorima (ovo može biti moguće samo ukoliko svi administratori to odobre).</w:t>
+        <w:t>Proizvoljni registrovani korisnici mogu b</w:t>
+      </w:r>
+      <w:r>
+        <w:rPr>
+          <w:rFonts w:ascii="Arial" w:hAnsi="Arial" w:cs="Arial"/>
+          <w:color w:val="44546A" w:themeColor="text2"/>
+        </w:rPr>
+        <w:t>iti proglašeni administrator</w:t>
       </w:r>
       <w:r>
         <w:rPr>
@@ -6862,23 +6547,7 @@
           <w:rFonts w:ascii="Arial" w:hAnsi="Arial" w:cs="Arial"/>
           <w:color w:val="44546A" w:themeColor="text2"/>
         </w:rPr>
-        <w:t xml:space="preserve"> Korisnici imaju mogućnost da ažuriraju informacije </w:t>
-      </w:r>
-      <w:proofErr w:type="gramStart"/>
-      <w:r>
-        <w:rPr>
-          <w:rFonts w:ascii="Arial" w:hAnsi="Arial" w:cs="Arial"/>
-          <w:color w:val="44546A" w:themeColor="text2"/>
-        </w:rPr>
-        <w:t>na</w:t>
-      </w:r>
-      <w:proofErr w:type="gramEnd"/>
-      <w:r>
-        <w:rPr>
-          <w:rFonts w:ascii="Arial" w:hAnsi="Arial" w:cs="Arial"/>
-          <w:color w:val="44546A" w:themeColor="text2"/>
-        </w:rPr>
-        <w:t xml:space="preserve"> svom nalogu.</w:t>
+        <w:t xml:space="preserve"> Korisnici imaju mogućnost da ažuriraju informacije na svom nalogu.</w:t>
       </w:r>
     </w:p>
     <w:p>
@@ -6988,23 +6657,7 @@
           <w:rFonts w:ascii="Arial" w:hAnsi="Arial" w:cs="Arial"/>
           <w:color w:val="44546A" w:themeColor="text2"/>
         </w:rPr>
-        <w:t xml:space="preserve">Registrovani korisnici imaju mogućnost ocenjivanja serija. Ocene serija su </w:t>
-      </w:r>
-      <w:proofErr w:type="gramStart"/>
-      <w:r>
-        <w:rPr>
-          <w:rFonts w:ascii="Arial" w:hAnsi="Arial" w:cs="Arial"/>
-          <w:color w:val="44546A" w:themeColor="text2"/>
-        </w:rPr>
-        <w:t>od</w:t>
-      </w:r>
-      <w:proofErr w:type="gramEnd"/>
-      <w:r>
-        <w:rPr>
-          <w:rFonts w:ascii="Arial" w:hAnsi="Arial" w:cs="Arial"/>
-          <w:color w:val="44546A" w:themeColor="text2"/>
-        </w:rPr>
-        <w:t xml:space="preserve"> 1 do 10. Ovo podrazumeva da pored svake serije stoji njena prosečna ocena kao i broj korisnika koji su je ocenili.</w:t>
+        <w:t>Registrovani korisnici imaju mogućnost ocenjivanja serija. Ocene serija su od 1 do 10. Ovo podrazumeva da pored svake serije stoji njena prosečna ocena kao i broj korisnika koji su je ocenili.</w:t>
       </w:r>
     </w:p>
     <w:p>
@@ -7024,16 +6677,8 @@
         <w:rPr>
           <w:rFonts w:ascii="Arial" w:hAnsi="Arial" w:cs="Arial"/>
         </w:rPr>
-        <w:t xml:space="preserve">Postavljanje i uklanjanje komentara </w:t>
-      </w:r>
-      <w:proofErr w:type="gramStart"/>
-      <w:r>
-        <w:rPr>
-          <w:rFonts w:ascii="Arial" w:hAnsi="Arial" w:cs="Arial"/>
-        </w:rPr>
-        <w:t>na</w:t>
-      </w:r>
-      <w:proofErr w:type="gramEnd"/>
+        <w:t>Postavljanje i uklanjanje komentara na</w:t>
+      </w:r>
       <w:r>
         <w:rPr>
           <w:rFonts w:ascii="Arial" w:hAnsi="Arial" w:cs="Arial"/>
@@ -7094,21 +6739,7 @@
         <w:rPr>
           <w:rFonts w:ascii="Arial" w:hAnsi="Arial" w:cs="Arial"/>
         </w:rPr>
-        <w:t xml:space="preserve"> </w:t>
-      </w:r>
-      <w:proofErr w:type="gramStart"/>
-      <w:r>
-        <w:rPr>
-          <w:rFonts w:ascii="Arial" w:hAnsi="Arial" w:cs="Arial"/>
-        </w:rPr>
-        <w:t>od</w:t>
-      </w:r>
-      <w:proofErr w:type="gramEnd"/>
-      <w:r>
-        <w:rPr>
-          <w:rFonts w:ascii="Arial" w:hAnsi="Arial" w:cs="Arial"/>
-        </w:rPr>
-        <w:t xml:space="preserve"> strane administratora</w:t>
+        <w:t xml:space="preserve"> od strane administratora</w:t>
       </w:r>
       <w:bookmarkEnd w:id="24"/>
     </w:p>
@@ -7132,23 +6763,7 @@
           <w:rFonts w:ascii="Arial" w:hAnsi="Arial" w:cs="Arial"/>
           <w:color w:val="44546A" w:themeColor="text2"/>
         </w:rPr>
-        <w:t xml:space="preserve">Administrator ima mogućnost da ukloni bilo koji komentar ukoliko proceni da on nije u skladu </w:t>
-      </w:r>
-      <w:proofErr w:type="gramStart"/>
-      <w:r>
-        <w:rPr>
-          <w:rFonts w:ascii="Arial" w:hAnsi="Arial" w:cs="Arial"/>
-          <w:color w:val="44546A" w:themeColor="text2"/>
-        </w:rPr>
-        <w:t>sa</w:t>
-      </w:r>
-      <w:proofErr w:type="gramEnd"/>
-      <w:r>
-        <w:rPr>
-          <w:rFonts w:ascii="Arial" w:hAnsi="Arial" w:cs="Arial"/>
-          <w:color w:val="44546A" w:themeColor="text2"/>
-        </w:rPr>
-        <w:t xml:space="preserve"> pravilima ponašanja na sajtu. </w:t>
+        <w:t xml:space="preserve">Administrator ima mogućnost da ukloni bilo koji komentar ukoliko proceni da on nije u skladu sa pravilima ponašanja na sajtu. </w:t>
       </w:r>
     </w:p>
     <w:p>
@@ -7176,7 +6791,6 @@
         <w:rPr>
           <w:rFonts w:ascii="Arial" w:hAnsi="Arial" w:cs="Arial"/>
         </w:rPr>
-        <w:lastRenderedPageBreak/>
         <w:t>Pravljenje listi serij</w:t>
       </w:r>
       <w:r>
@@ -7265,23 +6879,7 @@
           <w:rFonts w:ascii="Arial" w:hAnsi="Arial" w:cs="Arial"/>
           <w:color w:val="44546A" w:themeColor="text2"/>
         </w:rPr>
-        <w:t xml:space="preserve"> Administrator dodaje sve informacije u vezi </w:t>
-      </w:r>
-      <w:proofErr w:type="gramStart"/>
-      <w:r>
-        <w:rPr>
-          <w:rFonts w:ascii="Arial" w:hAnsi="Arial" w:cs="Arial"/>
-          <w:color w:val="44546A" w:themeColor="text2"/>
-        </w:rPr>
-        <w:t>sa</w:t>
-      </w:r>
-      <w:proofErr w:type="gramEnd"/>
-      <w:r>
-        <w:rPr>
-          <w:rFonts w:ascii="Arial" w:hAnsi="Arial" w:cs="Arial"/>
-          <w:color w:val="44546A" w:themeColor="text2"/>
-        </w:rPr>
-        <w:t xml:space="preserve"> serijama.</w:t>
+        <w:t xml:space="preserve"> Administrator dodaje sve informacije u vezi sa serijama.</w:t>
       </w:r>
     </w:p>
     <w:p>
@@ -7333,23 +6931,7 @@
           <w:rFonts w:ascii="Arial" w:hAnsi="Arial" w:cs="Arial"/>
           <w:color w:val="44546A" w:themeColor="text2"/>
         </w:rPr>
-        <w:t xml:space="preserve">Registrovani korisnik može označiti epizodu </w:t>
-      </w:r>
-      <w:proofErr w:type="gramStart"/>
-      <w:r>
-        <w:rPr>
-          <w:rFonts w:ascii="Arial" w:hAnsi="Arial" w:cs="Arial"/>
-          <w:color w:val="44546A" w:themeColor="text2"/>
-        </w:rPr>
-        <w:t>ili</w:t>
-      </w:r>
-      <w:proofErr w:type="gramEnd"/>
-      <w:r>
-        <w:rPr>
-          <w:rFonts w:ascii="Arial" w:hAnsi="Arial" w:cs="Arial"/>
-          <w:color w:val="44546A" w:themeColor="text2"/>
-        </w:rPr>
-        <w:t xml:space="preserve"> sezonu serije kao odgledanu nakon čega će označenu epizodu moći da vidi u grupi odgledanih serija na svom profilu.</w:t>
+        <w:t>Registrovani korisnik može označiti epizodu ili sezonu serije kao odgledanu nakon čega će označenu epizodu moći da vidi u grupi odgledanih serija na svom profilu.</w:t>
       </w:r>
     </w:p>
     <w:p>
@@ -7453,23 +7035,7 @@
           <w:rFonts w:ascii="Arial" w:hAnsi="Arial" w:cs="Arial"/>
           <w:color w:val="44546A" w:themeColor="text2"/>
         </w:rPr>
-        <w:t xml:space="preserve">Nakon prijave </w:t>
-      </w:r>
-      <w:proofErr w:type="gramStart"/>
-      <w:r>
-        <w:rPr>
-          <w:rFonts w:ascii="Arial" w:hAnsi="Arial" w:cs="Arial"/>
-          <w:color w:val="44546A" w:themeColor="text2"/>
-        </w:rPr>
-        <w:t>na</w:t>
-      </w:r>
-      <w:proofErr w:type="gramEnd"/>
-      <w:r>
-        <w:rPr>
-          <w:rFonts w:ascii="Arial" w:hAnsi="Arial" w:cs="Arial"/>
-          <w:color w:val="44546A" w:themeColor="text2"/>
-        </w:rPr>
-        <w:t xml:space="preserve"> sistem korisniku se mogu, ukoliko on to želi, prikazati serije koje je označio kao odgledane.</w:t>
+        <w:t>Nakon prijave na sistem korisniku se mogu, ukoliko on to želi, prikazati serije koje je označio kao odgledane.</w:t>
       </w:r>
     </w:p>
     <w:p>
@@ -7534,23 +7100,7 @@
           <w:rFonts w:ascii="Arial" w:hAnsi="Arial" w:cs="Arial"/>
           <w:color w:val="44546A" w:themeColor="text2"/>
         </w:rPr>
-        <w:t xml:space="preserve">U slučaju da je korisnik zaboravio svoju lozinku postoji mogućnost resetovanja koja podrazumeva slanje stare </w:t>
-      </w:r>
-      <w:proofErr w:type="gramStart"/>
-      <w:r>
-        <w:rPr>
-          <w:rFonts w:ascii="Arial" w:hAnsi="Arial" w:cs="Arial"/>
-          <w:color w:val="44546A" w:themeColor="text2"/>
-        </w:rPr>
-        <w:t>lozinke  na</w:t>
-      </w:r>
-      <w:proofErr w:type="gramEnd"/>
-      <w:r>
-        <w:rPr>
-          <w:rFonts w:ascii="Arial" w:hAnsi="Arial" w:cs="Arial"/>
-          <w:color w:val="44546A" w:themeColor="text2"/>
-        </w:rPr>
-        <w:t xml:space="preserve"> e - mail.</w:t>
+        <w:t>U slučaju da je korisnik zaboravio svoju lozinku postoji mogućnost resetovanja koja podrazumeva slanje stare lozinke  na e - mail.</w:t>
       </w:r>
     </w:p>
     <w:p>
@@ -7835,7 +7385,21 @@
           <w:rFonts w:ascii="Arial" w:hAnsi="Arial" w:cs="Arial"/>
           <w:color w:val="44546A" w:themeColor="text2"/>
         </w:rPr>
-        <w:t>Administrator ima mogućnost dodavanje nove epziode u sezonu neke serije i informacija vezanih za nju.</w:t>
+        <w:t>Administrator i</w:t>
+      </w:r>
+      <w:r>
+        <w:rPr>
+          <w:rFonts w:ascii="Arial" w:hAnsi="Arial" w:cs="Arial"/>
+          <w:color w:val="44546A" w:themeColor="text2"/>
+        </w:rPr>
+        <w:t>ma mogućnost dodavanje nove epiz</w:t>
+      </w:r>
+      <w:r>
+        <w:rPr>
+          <w:rFonts w:ascii="Arial" w:hAnsi="Arial" w:cs="Arial"/>
+          <w:color w:val="44546A" w:themeColor="text2"/>
+        </w:rPr>
+        <w:t>ode u sezonu neke serije i informacija vezanih za nju.</w:t>
       </w:r>
     </w:p>
     <w:p>
@@ -7886,23 +7450,7 @@
           <w:rFonts w:ascii="Arial" w:hAnsi="Arial" w:cs="Arial"/>
           <w:color w:val="44546A" w:themeColor="text2"/>
         </w:rPr>
-        <w:t xml:space="preserve">Registrovani korisnik ima mogućnost odjave </w:t>
-      </w:r>
-      <w:proofErr w:type="gramStart"/>
-      <w:r>
-        <w:rPr>
-          <w:rFonts w:ascii="Arial" w:hAnsi="Arial" w:cs="Arial"/>
-          <w:color w:val="44546A" w:themeColor="text2"/>
-        </w:rPr>
-        <w:t>sa</w:t>
-      </w:r>
-      <w:proofErr w:type="gramEnd"/>
-      <w:r>
-        <w:rPr>
-          <w:rFonts w:ascii="Arial" w:hAnsi="Arial" w:cs="Arial"/>
-          <w:color w:val="44546A" w:themeColor="text2"/>
-        </w:rPr>
-        <w:t xml:space="preserve"> svog profila.</w:t>
+        <w:t>Registrovani korisnik ima mogućnost odjave sa svog profila.</w:t>
       </w:r>
     </w:p>
     <w:p>
@@ -7956,21 +7504,12 @@
           <w:color w:val="44546A" w:themeColor="text2"/>
         </w:rPr>
       </w:pPr>
-      <w:proofErr w:type="gramStart"/>
-      <w:r>
-        <w:rPr>
-          <w:rFonts w:ascii="Arial" w:hAnsi="Arial" w:cs="Arial"/>
-          <w:color w:val="44546A" w:themeColor="text2"/>
-        </w:rPr>
-        <w:t>Od</w:t>
-      </w:r>
-      <w:proofErr w:type="gramEnd"/>
-      <w:r>
-        <w:rPr>
-          <w:rFonts w:ascii="Arial" w:hAnsi="Arial" w:cs="Arial"/>
-          <w:color w:val="44546A" w:themeColor="text2"/>
-        </w:rPr>
-        <w:t xml:space="preserve"> velike važnosti je sigurnost ličnih podataka korisnika kako ne bi došlo do neautorizovanog pristupa.</w:t>
+      <w:r>
+        <w:rPr>
+          <w:rFonts w:ascii="Arial" w:hAnsi="Arial" w:cs="Arial"/>
+          <w:color w:val="44546A" w:themeColor="text2"/>
+        </w:rPr>
+        <w:t>Od velike važnosti je sigurnost ličnih podataka korisnika kako ne bi došlo do neautorizovanog pristupa.</w:t>
       </w:r>
     </w:p>
     <w:p>
@@ -7986,23 +7525,7 @@
           <w:color w:val="44546A" w:themeColor="text2"/>
         </w:rPr>
         <w:lastRenderedPageBreak/>
-        <w:t xml:space="preserve">Ne ograničava se broj naloga koji se mogu napraviti </w:t>
-      </w:r>
-      <w:proofErr w:type="gramStart"/>
-      <w:r>
-        <w:rPr>
-          <w:rFonts w:ascii="Arial" w:hAnsi="Arial" w:cs="Arial"/>
-          <w:color w:val="44546A" w:themeColor="text2"/>
-        </w:rPr>
-        <w:t>sa</w:t>
-      </w:r>
-      <w:proofErr w:type="gramEnd"/>
-      <w:r>
-        <w:rPr>
-          <w:rFonts w:ascii="Arial" w:hAnsi="Arial" w:cs="Arial"/>
-          <w:color w:val="44546A" w:themeColor="text2"/>
-        </w:rPr>
-        <w:t xml:space="preserve"> jednog uređaja, jedino ograničenje je da se ne može praviti veći broj naloga koji imaju istu e - mail adresu</w:t>
+        <w:t>Ne ograničava se broj naloga koji se mogu napraviti sa jednog uređaja, jedino ograničenje je da se ne može praviti veći broj naloga koji imaju istu e - mail adresu</w:t>
       </w:r>
       <w:r>
         <w:rPr>
@@ -8111,23 +7634,7 @@
           <w:rFonts w:ascii="Arial" w:hAnsi="Arial" w:cs="Arial"/>
           <w:color w:val="44546A" w:themeColor="text2"/>
         </w:rPr>
-        <w:t xml:space="preserve">Potrebno je izvršiti testiranje metodom crne kutije svih gore navedenih funkcionalnosti. Takođe, važno je testirati ekstremne situacije kao, </w:t>
-      </w:r>
-      <w:proofErr w:type="gramStart"/>
-      <w:r>
-        <w:rPr>
-          <w:rFonts w:ascii="Arial" w:hAnsi="Arial" w:cs="Arial"/>
-          <w:color w:val="44546A" w:themeColor="text2"/>
-        </w:rPr>
-        <w:t>na</w:t>
-      </w:r>
-      <w:proofErr w:type="gramEnd"/>
-      <w:r>
-        <w:rPr>
-          <w:rFonts w:ascii="Arial" w:hAnsi="Arial" w:cs="Arial"/>
-          <w:color w:val="44546A" w:themeColor="text2"/>
-        </w:rPr>
-        <w:t xml:space="preserve"> primer, preopterećenje sajta, brzinu odziva,</w:t>
+        <w:t>Potrebno je izvršiti testiranje metodom crne kutije svih gore navedenih funkcionalnosti. Takođe, važno je testirati ekstremne situacije kao, na primer, preopterećenje sajta, brzinu odziva,</w:t>
       </w:r>
       <w:r>
         <w:rPr>
@@ -8273,23 +7780,7 @@
           <w:rFonts w:ascii="Arial" w:hAnsi="Arial" w:cs="Arial"/>
           <w:color w:val="44546A" w:themeColor="text2"/>
         </w:rPr>
-        <w:t xml:space="preserve">Potrebno je obezbediti da prikaz strana po dizajnu bitno ne odstupa u zavisnosti </w:t>
-      </w:r>
-      <w:proofErr w:type="gramStart"/>
-      <w:r>
-        <w:rPr>
-          <w:rFonts w:ascii="Arial" w:hAnsi="Arial" w:cs="Arial"/>
-          <w:color w:val="44546A" w:themeColor="text2"/>
-        </w:rPr>
-        <w:t>od  toga</w:t>
-      </w:r>
-      <w:proofErr w:type="gramEnd"/>
-      <w:r>
-        <w:rPr>
-          <w:rFonts w:ascii="Arial" w:hAnsi="Arial" w:cs="Arial"/>
-          <w:color w:val="44546A" w:themeColor="text2"/>
-        </w:rPr>
-        <w:t xml:space="preserve"> koji se korisnički interfejs koristi.</w:t>
+        <w:t>Potrebno je obezbediti da prikaz strana po dizajnu bitno ne odstupa u zavisnosti od  toga koji se korisnički interfejs koristi.</w:t>
       </w:r>
     </w:p>
     <w:p>
@@ -8341,23 +7832,7 @@
           <w:rFonts w:ascii="Arial" w:hAnsi="Arial" w:cs="Arial"/>
           <w:color w:val="44546A" w:themeColor="text2"/>
         </w:rPr>
-        <w:t xml:space="preserve">Neophodno je obezbediti dinamičan odziv i vizuelnu dinamičnost stranice, što </w:t>
-      </w:r>
-      <w:proofErr w:type="gramStart"/>
-      <w:r>
-        <w:rPr>
-          <w:rFonts w:ascii="Arial" w:hAnsi="Arial" w:cs="Arial"/>
-          <w:color w:val="44546A" w:themeColor="text2"/>
-        </w:rPr>
-        <w:t>će</w:t>
-      </w:r>
-      <w:proofErr w:type="gramEnd"/>
-      <w:r>
-        <w:rPr>
-          <w:rFonts w:ascii="Arial" w:hAnsi="Arial" w:cs="Arial"/>
-          <w:color w:val="44546A" w:themeColor="text2"/>
-        </w:rPr>
-        <w:t xml:space="preserve"> biti postignuto korišćenjem ajax-a i javascript-a. Takođe, potrebno je prilagoditi dizajn kako bi se korisnicima omogućilo jednostavnije korišćenje svih funkcionalnosti sistema.</w:t>
+        <w:t>Neophodno je obezbediti dinamičan odziv i vizuelnu dinamičnost stranice, što će biti postignuto korišćenjem ajax-a i javascript-a. Takođe, potrebno je prilagoditi dizajn kako bi se korisnicima omogućilo jednostavnije korišćenje svih funkcionalnosti sistema.</w:t>
       </w:r>
     </w:p>
     <w:p>
@@ -8441,39 +7916,7 @@
           <w:rFonts w:ascii="Arial" w:hAnsi="Arial" w:cs="Arial"/>
           <w:color w:val="44546A" w:themeColor="text2"/>
         </w:rPr>
-        <w:t xml:space="preserve">U okviru sistema predviđeno je postojanje odvojene stranice koja </w:t>
-      </w:r>
-      <w:proofErr w:type="gramStart"/>
-      <w:r>
-        <w:rPr>
-          <w:rFonts w:ascii="Arial" w:hAnsi="Arial" w:cs="Arial"/>
-          <w:color w:val="44546A" w:themeColor="text2"/>
-        </w:rPr>
-        <w:t>će</w:t>
-      </w:r>
-      <w:proofErr w:type="gramEnd"/>
-      <w:r>
-        <w:rPr>
-          <w:rFonts w:ascii="Arial" w:hAnsi="Arial" w:cs="Arial"/>
-          <w:color w:val="44546A" w:themeColor="text2"/>
-        </w:rPr>
-        <w:t xml:space="preserve"> sadržati uputstvo koje je neophodno za korišćenje svakoj od kategorija korisnika (u zavisnosti od njemu dostupnih funkcionalnosti). Takođe, </w:t>
-      </w:r>
-      <w:proofErr w:type="gramStart"/>
-      <w:r>
-        <w:rPr>
-          <w:rFonts w:ascii="Arial" w:hAnsi="Arial" w:cs="Arial"/>
-          <w:color w:val="44546A" w:themeColor="text2"/>
-        </w:rPr>
-        <w:t>na</w:t>
-      </w:r>
-      <w:proofErr w:type="gramEnd"/>
-      <w:r>
-        <w:rPr>
-          <w:rFonts w:ascii="Arial" w:hAnsi="Arial" w:cs="Arial"/>
-          <w:color w:val="44546A" w:themeColor="text2"/>
-        </w:rPr>
-        <w:t xml:space="preserve"> navedenoj stranici će se nalaziti odgovori na najčešće postavljena pitanja u vezi sa korišćenjem samog sistema.</w:t>
+        <w:t>U okviru sistema predviđeno je postojanje odvojene stranice koja će sadržati uputstvo koje je neophodno za korišćenje svakoj od kategorija korisnika (u zavisnosti od njemu dostupnih funkcionalnosti). Takođe, na navedenoj stranici će se nalaziti odgovori na najčešće postavljena pitanja u vezi sa korišćenjem samog sistema.</w:t>
       </w:r>
     </w:p>
     <w:p>
@@ -8546,23 +7989,7 @@
           <w:rFonts w:ascii="Arial" w:hAnsi="Arial" w:cs="Arial"/>
           <w:color w:val="44546A" w:themeColor="text2"/>
         </w:rPr>
-        <w:t xml:space="preserve">Zaglavlje svih stranica bi trebalo da sadrži logo i naziv sajta. Stranica </w:t>
-      </w:r>
-      <w:proofErr w:type="gramStart"/>
-      <w:r>
-        <w:rPr>
-          <w:rFonts w:ascii="Arial" w:hAnsi="Arial" w:cs="Arial"/>
-          <w:color w:val="44546A" w:themeColor="text2"/>
-        </w:rPr>
-        <w:t>koja  pokazuje</w:t>
-      </w:r>
-      <w:proofErr w:type="gramEnd"/>
-      <w:r>
-        <w:rPr>
-          <w:rFonts w:ascii="Arial" w:hAnsi="Arial" w:cs="Arial"/>
-          <w:color w:val="44546A" w:themeColor="text2"/>
-        </w:rPr>
-        <w:t xml:space="preserve"> profil korisnika treba da prikaže ime korisnika i liste koje je korisnik kreirao.</w:t>
+        <w:t>Zaglavlje svih stranica bi trebalo da sadrži logo i naziv sajta. Stranica koja  pokazuje profil korisnika treba da prikaže ime korisnika i liste koje je korisnik kreirao.</w:t>
       </w:r>
     </w:p>
     <w:p>
@@ -8609,21 +8036,12 @@
           <w:color w:val="44546A" w:themeColor="text2"/>
         </w:rPr>
       </w:pPr>
-      <w:proofErr w:type="gramStart"/>
-      <w:r>
-        <w:rPr>
-          <w:rFonts w:ascii="Arial" w:hAnsi="Arial" w:cs="Arial"/>
-          <w:color w:val="44546A" w:themeColor="text2"/>
-        </w:rPr>
-        <w:t>Razvoj  sajta</w:t>
-      </w:r>
-      <w:proofErr w:type="gramEnd"/>
-      <w:r>
-        <w:rPr>
-          <w:rFonts w:ascii="Arial" w:hAnsi="Arial" w:cs="Arial"/>
-          <w:color w:val="44546A" w:themeColor="text2"/>
-        </w:rPr>
-        <w:t xml:space="preserve"> treba da se odvija iterativno. Prva verzija trebalo bi da obuhvati minimalno slede</w:t>
+      <w:r>
+        <w:rPr>
+          <w:rFonts w:ascii="Arial" w:hAnsi="Arial" w:cs="Arial"/>
+          <w:color w:val="44546A" w:themeColor="text2"/>
+        </w:rPr>
+        <w:t>Razvoj  sajta treba da se odvija iterativno. Prva verzija trebalo bi da obuhvati minimalno slede</w:t>
       </w:r>
       <w:r>
         <w:rPr>
@@ -8919,23 +8337,7 @@
           <w:rFonts w:ascii="Arial" w:hAnsi="Arial" w:cs="Arial"/>
           <w:color w:val="44546A" w:themeColor="text2"/>
         </w:rPr>
-        <w:t xml:space="preserve">prikladne komentare koji su zabranjeni </w:t>
-      </w:r>
-      <w:proofErr w:type="gramStart"/>
-      <w:r>
-        <w:rPr>
-          <w:rFonts w:ascii="Arial" w:hAnsi="Arial" w:cs="Arial"/>
-          <w:color w:val="44546A" w:themeColor="text2"/>
-        </w:rPr>
-        <w:t>od</w:t>
-      </w:r>
-      <w:proofErr w:type="gramEnd"/>
-      <w:r>
-        <w:rPr>
-          <w:rFonts w:ascii="Arial" w:hAnsi="Arial" w:cs="Arial"/>
-          <w:color w:val="44546A" w:themeColor="text2"/>
-        </w:rPr>
-        <w:t xml:space="preserve"> strane administratora. Ovo bi se moglo ostvariti dodavanjem dodatnih mogućnosti tom korisniku. Takođe</w:t>
+        <w:t>prikladne komentare koji su zabranjeni od strane administratora. Ovo bi se moglo ostvariti dodavanjem dodatnih mogućnosti tom korisniku. Takođe</w:t>
       </w:r>
       <w:r>
         <w:rPr>
@@ -8949,46 +8351,14 @@
           <w:rFonts w:ascii="Arial" w:hAnsi="Arial" w:cs="Arial"/>
           <w:color w:val="44546A" w:themeColor="text2"/>
         </w:rPr>
-        <w:t xml:space="preserve"> moguće bi bilo postavljati administratorima pitanja u vezi </w:t>
-      </w:r>
-      <w:proofErr w:type="gramStart"/>
-      <w:r>
-        <w:rPr>
-          <w:rFonts w:ascii="Arial" w:hAnsi="Arial" w:cs="Arial"/>
-          <w:color w:val="44546A" w:themeColor="text2"/>
-        </w:rPr>
-        <w:t>sa</w:t>
-      </w:r>
-      <w:proofErr w:type="gramEnd"/>
-      <w:r>
-        <w:rPr>
-          <w:rFonts w:ascii="Arial" w:hAnsi="Arial" w:cs="Arial"/>
-          <w:color w:val="44546A" w:themeColor="text2"/>
-        </w:rPr>
-        <w:t xml:space="preserve"> kor</w:t>
-      </w:r>
-      <w:r>
-        <w:rPr>
-          <w:rFonts w:ascii="Arial" w:hAnsi="Arial" w:cs="Arial"/>
-          <w:color w:val="44546A" w:themeColor="text2"/>
-        </w:rPr>
-        <w:t xml:space="preserve">išćenjem sajta. Isto tako, jedno </w:t>
-      </w:r>
-      <w:proofErr w:type="gramStart"/>
-      <w:r>
-        <w:rPr>
-          <w:rFonts w:ascii="Arial" w:hAnsi="Arial" w:cs="Arial"/>
-          <w:color w:val="44546A" w:themeColor="text2"/>
-        </w:rPr>
-        <w:t>od</w:t>
-      </w:r>
-      <w:proofErr w:type="gramEnd"/>
-      <w:r>
-        <w:rPr>
-          <w:rFonts w:ascii="Arial" w:hAnsi="Arial" w:cs="Arial"/>
-          <w:color w:val="44546A" w:themeColor="text2"/>
-        </w:rPr>
-        <w:t xml:space="preserve"> mogućih</w:t>
+        <w:t xml:space="preserve"> moguće bi bilo postavljati administratorima pitanja u vezi sa kor</w:t>
+      </w:r>
+      <w:r>
+        <w:rPr>
+          <w:rFonts w:ascii="Arial" w:hAnsi="Arial" w:cs="Arial"/>
+          <w:color w:val="44546A" w:themeColor="text2"/>
+        </w:rPr>
+        <w:t>išćenjem sajta. Isto tako, jedno od mogućih</w:t>
       </w:r>
       <w:r>
         <w:rPr>
@@ -9031,23 +8401,7 @@
           <w:rFonts w:ascii="Arial" w:hAnsi="Arial" w:cs="Arial"/>
           <w:color w:val="44546A" w:themeColor="text2"/>
         </w:rPr>
-        <w:t xml:space="preserve"> moglo bi se razmisliti o povezivanju naloga preko društvene mreže Facebook </w:t>
-      </w:r>
-      <w:proofErr w:type="gramStart"/>
-      <w:r>
-        <w:rPr>
-          <w:rFonts w:ascii="Arial" w:hAnsi="Arial" w:cs="Arial"/>
-          <w:color w:val="44546A" w:themeColor="text2"/>
-        </w:rPr>
-        <w:t>ili</w:t>
-      </w:r>
-      <w:proofErr w:type="gramEnd"/>
-      <w:r>
-        <w:rPr>
-          <w:rFonts w:ascii="Arial" w:hAnsi="Arial" w:cs="Arial"/>
-          <w:color w:val="44546A" w:themeColor="text2"/>
-        </w:rPr>
-        <w:t xml:space="preserve"> Google naloga.</w:t>
+        <w:t xml:space="preserve"> moglo bi se razmisliti o povezivanju naloga preko društvene mreže Facebook ili Google naloga.</w:t>
       </w:r>
     </w:p>
     <w:sectPr>
@@ -13780,7 +13134,7 @@
 </file>
 
 <file path=customXml/itemProps1.xml><?xml version="1.0" encoding="utf-8"?>
-<ds:datastoreItem xmlns:ds="http://schemas.openxmlformats.org/officeDocument/2006/customXml" ds:itemID="{AEBFA79E-055C-403D-B4A8-A89745605817}">
+<ds:datastoreItem xmlns:ds="http://schemas.openxmlformats.org/officeDocument/2006/customXml" ds:itemID="{166B475F-947F-4120-A61A-E016A519C2C9}">
   <ds:schemaRefs>
     <ds:schemaRef ds:uri="http://schemas.openxmlformats.org/officeDocument/2006/bibliography"/>
   </ds:schemaRefs>

</xml_diff>